<commit_message>
Requisitos, Requisitos não funcionais
Foi adicionado um novo item na lista de requisitos não funcionais
</commit_message>
<xml_diff>
--- a/Requisitos/Requisitos não-funcionais/Requisitos não funcionais(nova versão).docx
+++ b/Requisitos/Requisitos não-funcionais/Requisitos não funcionais(nova versão).docx
@@ -244,6 +244,9 @@
     <w:p>
       <w:pPr>
         <w:jc w:val="both"/>
+        <w:rPr>
+          <w:color w:val="FF0000"/>
+        </w:rPr>
       </w:pPr>
       <w:r>
         <w:rPr>
@@ -277,6 +280,22 @@
           <w:color w:val="FF0000"/>
         </w:rPr>
         <w:t>;</w:t>
+      </w:r>
+    </w:p>
+    <w:p>
+      <w:pPr>
+        <w:jc w:val="both"/>
+        <w:rPr>
+          <w:b/>
+          <w:color w:val="000000" w:themeColor="text1"/>
+        </w:rPr>
+      </w:pPr>
+      <w:r>
+        <w:rPr>
+          <w:b/>
+          <w:color w:val="000000" w:themeColor="text1"/>
+        </w:rPr>
+        <w:t>R7: Tempo de retorno de até 24 horas para a notificação de um problema;</w:t>
       </w:r>
     </w:p>
     <w:p/>

</xml_diff>